<commit_message>
flex completed into the positions
</commit_message>
<xml_diff>
--- a/CSS.docx
+++ b/CSS.docx
@@ -29998,17 +29998,995 @@
         </w:rPr>
         <w:t xml:space="preserve"> </w:t>
       </w:r>
+      <w:r>
+        <w:rPr>
+          <w:rFonts w:ascii="NewBaskerville-Roman" w:hAnsi="NewBaskerville-Roman" w:cs="NewBaskerville-Roman"/>
+          <w:color w:val="262626"/>
+          <w:sz w:val="20"/>
+          <w:szCs w:val="20"/>
+        </w:rPr>
+        <w:t>container.</w:t>
+      </w:r>
+    </w:p>
+    <w:p>
+      <w:pPr>
+        <w:autoSpaceDE w:val="0"/>
+        <w:autoSpaceDN w:val="0"/>
+        <w:adjustRightInd w:val="0"/>
+        <w:spacing w:after="0" w:line="240" w:lineRule="auto"/>
+        <w:rPr>
+          <w:rFonts w:ascii="NewBaskerville-Roman" w:hAnsi="NewBaskerville-Roman" w:cs="NewBaskerville-Roman"/>
+          <w:color w:val="262626"/>
+          <w:sz w:val="20"/>
+          <w:szCs w:val="20"/>
+        </w:rPr>
+      </w:pPr>
+    </w:p>
+    <w:p>
+      <w:pPr>
+        <w:autoSpaceDE w:val="0"/>
+        <w:autoSpaceDN w:val="0"/>
+        <w:adjustRightInd w:val="0"/>
+        <w:spacing w:after="0" w:line="240" w:lineRule="auto"/>
+        <w:rPr>
+          <w:rFonts w:ascii="NewBaskerville-Roman" w:hAnsi="NewBaskerville-Roman" w:cs="NewBaskerville-Roman"/>
+          <w:color w:val="262626"/>
+          <w:sz w:val="20"/>
+          <w:szCs w:val="20"/>
+        </w:rPr>
+      </w:pPr>
+    </w:p>
+    <w:p>
+      <w:pPr>
+        <w:pStyle w:val="Heading1"/>
+        <w:rPr>
+          <w:b/>
+        </w:rPr>
+      </w:pPr>
+      <w:r>
+        <w:rPr>
+          <w:b/>
+        </w:rPr>
+        <w:t xml:space="preserve">Positioning </w:t>
+      </w:r>
+      <w:r>
+        <w:rPr>
+          <w:b/>
+        </w:rPr>
+        <w:t>and stacking contexts</w:t>
+      </w:r>
+    </w:p>
+    <w:p>
+      <w:pPr>
+        <w:autoSpaceDE w:val="0"/>
+        <w:autoSpaceDN w:val="0"/>
+        <w:adjustRightInd w:val="0"/>
+        <w:spacing w:after="0" w:line="240" w:lineRule="auto"/>
+        <w:rPr>
+          <w:rFonts w:ascii="NewBaskerville-Roman" w:hAnsi="NewBaskerville-Roman" w:cs="NewBaskerville-Roman"/>
+          <w:color w:val="262626"/>
+          <w:sz w:val="20"/>
+          <w:szCs w:val="20"/>
+        </w:rPr>
+      </w:pPr>
+      <w:r>
+        <w:rPr>
+          <w:rFonts w:ascii="NewBaskerville-Roman" w:hAnsi="NewBaskerville-Roman" w:cs="NewBaskerville-Roman"/>
+          <w:color w:val="FF0000"/>
+          <w:sz w:val="20"/>
+          <w:szCs w:val="20"/>
+        </w:rPr>
+        <w:t xml:space="preserve">The initial value of the </w:t>
+      </w:r>
+      <w:r>
+        <w:rPr>
+          <w:rFonts w:ascii="Courier" w:hAnsi="Courier" w:cs="Courier"/>
+          <w:color w:val="FF0000"/>
+          <w:sz w:val="19"/>
+          <w:szCs w:val="19"/>
+        </w:rPr>
+        <w:t xml:space="preserve">position </w:t>
+      </w:r>
+      <w:r>
+        <w:rPr>
+          <w:rFonts w:ascii="NewBaskerville-Roman" w:hAnsi="NewBaskerville-Roman" w:cs="NewBaskerville-Roman"/>
+          <w:color w:val="FF0000"/>
+          <w:sz w:val="20"/>
+          <w:szCs w:val="20"/>
+        </w:rPr>
+        <w:t xml:space="preserve">property is </w:t>
+      </w:r>
+      <w:r>
+        <w:rPr>
+          <w:rFonts w:ascii="Courier" w:hAnsi="Courier" w:cs="Courier"/>
+          <w:color w:val="FF0000"/>
+          <w:sz w:val="19"/>
+          <w:szCs w:val="19"/>
+        </w:rPr>
+        <w:t>static</w:t>
+      </w:r>
+      <w:r>
+        <w:rPr>
+          <w:rFonts w:ascii="NewBaskerville-Roman" w:hAnsi="NewBaskerville-Roman" w:cs="NewBaskerville-Roman"/>
+          <w:color w:val="FF0000"/>
+          <w:sz w:val="20"/>
+          <w:szCs w:val="20"/>
+        </w:rPr>
+        <w:t>.</w:t>
+      </w:r>
+      <w:r>
+        <w:rPr>
+          <w:rFonts w:ascii="NewBaskerville-Roman" w:hAnsi="NewBaskerville-Roman" w:cs="NewBaskerville-Roman"/>
+          <w:color w:val="262626"/>
+          <w:sz w:val="20"/>
+          <w:szCs w:val="20"/>
+        </w:rPr>
+        <w:t xml:space="preserve"> Everything we’</w:t>
+      </w:r>
+      <w:r>
+        <w:rPr>
+          <w:rFonts w:ascii="NewBaskerville-Roman" w:hAnsi="NewBaskerville-Roman" w:cs="NewBaskerville-Roman"/>
+          <w:color w:val="262626"/>
+          <w:sz w:val="20"/>
+          <w:szCs w:val="20"/>
+        </w:rPr>
+        <w:t xml:space="preserve">ve done in </w:t>
+      </w:r>
+      <w:r>
+        <w:rPr>
+          <w:rFonts w:ascii="NewBaskerville-Roman" w:hAnsi="NewBaskerville-Roman" w:cs="NewBaskerville-Roman"/>
+          <w:color w:val="262626"/>
+          <w:sz w:val="20"/>
+          <w:szCs w:val="20"/>
+        </w:rPr>
+        <w:t>previous chapters is with static positioning. When yo</w:t>
+      </w:r>
+      <w:r>
+        <w:rPr>
+          <w:rFonts w:ascii="NewBaskerville-Roman" w:hAnsi="NewBaskerville-Roman" w:cs="NewBaskerville-Roman"/>
+          <w:color w:val="262626"/>
+          <w:sz w:val="20"/>
+          <w:szCs w:val="20"/>
+        </w:rPr>
+        <w:t xml:space="preserve">u change this value to anything </w:t>
+      </w:r>
+      <w:r>
+        <w:rPr>
+          <w:rFonts w:ascii="NewBaskerville-Roman" w:hAnsi="NewBaskerville-Roman" w:cs="NewBaskerville-Roman"/>
+          <w:color w:val="262626"/>
+          <w:sz w:val="20"/>
+          <w:szCs w:val="20"/>
+        </w:rPr>
+        <w:t xml:space="preserve">else, the element is said to be </w:t>
+      </w:r>
+      <w:r>
+        <w:rPr>
+          <w:rFonts w:ascii="NewBaskerville-Italic" w:hAnsi="NewBaskerville-Italic" w:cs="NewBaskerville-Italic"/>
+          <w:i/>
+          <w:iCs/>
+          <w:color w:val="262626"/>
+          <w:sz w:val="20"/>
+          <w:szCs w:val="20"/>
+        </w:rPr>
+        <w:t>positioned</w:t>
+      </w:r>
+      <w:r>
+        <w:rPr>
+          <w:rFonts w:ascii="NewBaskerville-Roman" w:hAnsi="NewBaskerville-Roman" w:cs="NewBaskerville-Roman"/>
+          <w:color w:val="262626"/>
+          <w:sz w:val="20"/>
+          <w:szCs w:val="20"/>
+        </w:rPr>
+        <w:t xml:space="preserve">. An element </w:t>
+      </w:r>
+      <w:r>
+        <w:rPr>
+          <w:rFonts w:ascii="NewBaskerville-Roman" w:hAnsi="NewBaskerville-Roman" w:cs="NewBaskerville-Roman"/>
+          <w:color w:val="262626"/>
+          <w:sz w:val="20"/>
+          <w:szCs w:val="20"/>
+        </w:rPr>
+        <w:t xml:space="preserve">with static positioning is thus </w:t>
+      </w:r>
+      <w:r>
+        <w:rPr>
+          <w:rFonts w:ascii="NewBaskerville-Italic" w:hAnsi="NewBaskerville-Italic" w:cs="NewBaskerville-Italic"/>
+          <w:i/>
+          <w:iCs/>
+          <w:color w:val="262626"/>
+          <w:sz w:val="20"/>
+          <w:szCs w:val="20"/>
+        </w:rPr>
+        <w:t>not positioned</w:t>
+      </w:r>
+      <w:r>
+        <w:rPr>
+          <w:rFonts w:ascii="NewBaskerville-Roman" w:hAnsi="NewBaskerville-Roman" w:cs="NewBaskerville-Roman"/>
+          <w:color w:val="262626"/>
+          <w:sz w:val="20"/>
+          <w:szCs w:val="20"/>
+        </w:rPr>
+        <w:t>.</w:t>
+      </w:r>
+      <w:r>
+        <w:rPr>
+          <w:rFonts w:ascii="NewBaskerville-Roman" w:hAnsi="NewBaskerville-Roman" w:cs="NewBaskerville-Roman"/>
+          <w:color w:val="262626"/>
+          <w:sz w:val="20"/>
+          <w:szCs w:val="20"/>
+        </w:rPr>
+        <w:t xml:space="preserve"> </w:t>
+      </w:r>
+      <w:r>
+        <w:rPr>
+          <w:rFonts w:ascii="NewBaskerville-Roman" w:hAnsi="NewBaskerville-Roman" w:cs="NewBaskerville-Roman"/>
+          <w:color w:val="262626"/>
+          <w:sz w:val="20"/>
+          <w:szCs w:val="20"/>
+        </w:rPr>
+        <w:t>This allows you to place the element somewhere</w:t>
+      </w:r>
+    </w:p>
+    <w:p>
+      <w:pPr>
+        <w:autoSpaceDE w:val="0"/>
+        <w:autoSpaceDN w:val="0"/>
+        <w:adjustRightInd w:val="0"/>
+        <w:spacing w:after="0" w:line="240" w:lineRule="auto"/>
+        <w:rPr>
+          <w:rFonts w:ascii="NewBaskerville-Roman" w:hAnsi="NewBaskerville-Roman" w:cs="NewBaskerville-Roman"/>
+          <w:color w:val="262626"/>
+          <w:sz w:val="20"/>
+          <w:szCs w:val="20"/>
+        </w:rPr>
+      </w:pPr>
+      <w:r>
+        <w:rPr>
+          <w:rFonts w:ascii="NewBaskerville-Roman" w:hAnsi="NewBaskerville-Roman" w:cs="NewBaskerville-Roman"/>
+          <w:color w:val="262626"/>
+          <w:sz w:val="20"/>
+          <w:szCs w:val="20"/>
+        </w:rPr>
+        <w:t xml:space="preserve">else on the screen. It can place elements in </w:t>
+      </w:r>
+      <w:r>
+        <w:rPr>
+          <w:rFonts w:ascii="NewBaskerville-Roman" w:hAnsi="NewBaskerville-Roman" w:cs="NewBaskerville-Roman"/>
+          <w:color w:val="262626"/>
+          <w:sz w:val="20"/>
+          <w:szCs w:val="20"/>
+        </w:rPr>
+        <w:t xml:space="preserve">front of or behind one another, </w:t>
+      </w:r>
+      <w:r>
+        <w:rPr>
+          <w:rFonts w:ascii="NewBaskerville-Roman" w:hAnsi="NewBaskerville-Roman" w:cs="NewBaskerville-Roman"/>
+          <w:color w:val="262626"/>
+          <w:sz w:val="20"/>
+          <w:szCs w:val="20"/>
+        </w:rPr>
+        <w:t>thus overlapping one another.</w:t>
+      </w:r>
+    </w:p>
+    <w:p>
+      <w:pPr>
+        <w:autoSpaceDE w:val="0"/>
+        <w:autoSpaceDN w:val="0"/>
+        <w:adjustRightInd w:val="0"/>
+        <w:spacing w:after="0" w:line="240" w:lineRule="auto"/>
+        <w:rPr>
+          <w:rFonts w:ascii="NewBaskerville-Roman" w:hAnsi="NewBaskerville-Roman" w:cs="NewBaskerville-Roman"/>
+          <w:color w:val="262626"/>
+          <w:sz w:val="20"/>
+          <w:szCs w:val="20"/>
+        </w:rPr>
+      </w:pPr>
+    </w:p>
+    <w:p>
+      <w:pPr>
+        <w:autoSpaceDE w:val="0"/>
+        <w:autoSpaceDN w:val="0"/>
+        <w:adjustRightInd w:val="0"/>
+        <w:spacing w:after="0" w:line="240" w:lineRule="auto"/>
+        <w:rPr>
+          <w:rFonts w:ascii="NewBaskerville-Roman" w:hAnsi="NewBaskerville-Roman" w:cs="NewBaskerville-Roman"/>
+          <w:color w:val="262626"/>
+          <w:sz w:val="20"/>
+          <w:szCs w:val="20"/>
+        </w:rPr>
+      </w:pPr>
+    </w:p>
+    <w:p>
+      <w:pPr>
+        <w:autoSpaceDE w:val="0"/>
+        <w:autoSpaceDN w:val="0"/>
+        <w:adjustRightInd w:val="0"/>
+        <w:spacing w:after="0" w:line="240" w:lineRule="auto"/>
+        <w:rPr>
+          <w:rFonts w:ascii="NewBaskerville-Roman" w:hAnsi="NewBaskerville-Roman" w:cs="NewBaskerville-Roman"/>
+          <w:color w:val="262626"/>
+          <w:sz w:val="20"/>
+          <w:szCs w:val="20"/>
+        </w:rPr>
+      </w:pPr>
+    </w:p>
+    <w:p>
+      <w:pPr>
+        <w:pStyle w:val="Heading2"/>
+        <w:rPr>
+          <w:b/>
+        </w:rPr>
+      </w:pPr>
+      <w:r>
+        <w:rPr>
+          <w:b/>
+        </w:rPr>
+        <w:lastRenderedPageBreak/>
+        <w:t>Fixed positioning</w:t>
+      </w:r>
+    </w:p>
+    <w:p>
+      <w:pPr>
+        <w:autoSpaceDE w:val="0"/>
+        <w:autoSpaceDN w:val="0"/>
+        <w:adjustRightInd w:val="0"/>
+        <w:spacing w:after="0" w:line="240" w:lineRule="auto"/>
+        <w:rPr>
+          <w:rFonts w:ascii="NewBaskerville-Roman" w:hAnsi="NewBaskerville-Roman" w:cs="NewBaskerville-Roman"/>
+          <w:color w:val="262626"/>
+          <w:sz w:val="20"/>
+          <w:szCs w:val="20"/>
+        </w:rPr>
+      </w:pPr>
+      <w:r>
+        <w:rPr>
+          <w:rFonts w:ascii="NewBaskerville-Roman" w:hAnsi="NewBaskerville-Roman" w:cs="NewBaskerville-Roman"/>
+          <w:color w:val="262626"/>
+          <w:sz w:val="20"/>
+          <w:szCs w:val="20"/>
+        </w:rPr>
+        <w:t>Fixed positioning</w:t>
+      </w:r>
+      <w:r>
+        <w:rPr>
+          <w:rFonts w:ascii="NewBaskerville-Roman" w:hAnsi="NewBaskerville-Roman" w:cs="NewBaskerville-Roman"/>
+          <w:color w:val="262626"/>
+          <w:sz w:val="20"/>
+          <w:szCs w:val="20"/>
+        </w:rPr>
+        <w:t xml:space="preserve">, </w:t>
+      </w:r>
+      <w:r>
+        <w:rPr>
+          <w:rFonts w:ascii="NewBaskerville-Roman" w:hAnsi="NewBaskerville-Roman" w:cs="NewBaskerville-Roman"/>
+          <w:color w:val="FF0000"/>
+          <w:sz w:val="20"/>
+          <w:szCs w:val="20"/>
+        </w:rPr>
+        <w:t>a</w:t>
+      </w:r>
+      <w:r>
+        <w:rPr>
+          <w:rFonts w:ascii="NewBaskerville-Roman" w:hAnsi="NewBaskerville-Roman" w:cs="NewBaskerville-Roman"/>
+          <w:color w:val="FF0000"/>
+          <w:sz w:val="20"/>
+          <w:szCs w:val="20"/>
+        </w:rPr>
+        <w:t xml:space="preserve">pplying </w:t>
+      </w:r>
+      <w:r>
+        <w:rPr>
+          <w:rFonts w:ascii="Courier" w:hAnsi="Courier" w:cs="Courier"/>
+          <w:color w:val="FF0000"/>
+          <w:sz w:val="19"/>
+          <w:szCs w:val="19"/>
+        </w:rPr>
+        <w:t>position: fixed</w:t>
+      </w:r>
+      <w:r>
+        <w:rPr>
+          <w:rFonts w:ascii="NewBaskerville-Roman" w:hAnsi="NewBaskerville-Roman" w:cs="NewBaskerville-Roman"/>
+          <w:color w:val="FF0000"/>
+          <w:sz w:val="20"/>
+          <w:szCs w:val="20"/>
+        </w:rPr>
+        <w:t xml:space="preserve"> </w:t>
+      </w:r>
+      <w:r>
+        <w:rPr>
+          <w:rFonts w:ascii="NewBaskerville-Roman" w:hAnsi="NewBaskerville-Roman" w:cs="NewBaskerville-Roman"/>
+          <w:color w:val="FF0000"/>
+          <w:sz w:val="20"/>
+          <w:szCs w:val="20"/>
+        </w:rPr>
+        <w:t xml:space="preserve">to an element lets you position the element arbitrarily within the viewport. </w:t>
+      </w:r>
+      <w:r>
+        <w:rPr>
+          <w:rFonts w:ascii="NewBaskerville-Roman" w:hAnsi="NewBaskerville-Roman" w:cs="NewBaskerville-Roman"/>
+          <w:color w:val="262626"/>
+          <w:sz w:val="20"/>
+          <w:szCs w:val="20"/>
+        </w:rPr>
+        <w:t>This is</w:t>
+      </w:r>
+      <w:r>
+        <w:rPr>
+          <w:rFonts w:ascii="NewBaskerville-Roman" w:hAnsi="NewBaskerville-Roman" w:cs="NewBaskerville-Roman"/>
+          <w:color w:val="262626"/>
+          <w:sz w:val="20"/>
+          <w:szCs w:val="20"/>
+        </w:rPr>
+        <w:t xml:space="preserve"> </w:t>
+      </w:r>
+      <w:r>
+        <w:rPr>
+          <w:rFonts w:ascii="NewBaskerville-Roman" w:hAnsi="NewBaskerville-Roman" w:cs="NewBaskerville-Roman"/>
+          <w:color w:val="262626"/>
+          <w:sz w:val="20"/>
+          <w:szCs w:val="20"/>
+        </w:rPr>
+        <w:t xml:space="preserve">done with four companion properties: </w:t>
+      </w:r>
+      <w:r>
+        <w:rPr>
+          <w:rFonts w:ascii="Courier" w:hAnsi="Courier" w:cs="Courier"/>
+          <w:color w:val="FF0000"/>
+          <w:sz w:val="19"/>
+          <w:szCs w:val="19"/>
+        </w:rPr>
+        <w:t>top</w:t>
+      </w:r>
+      <w:r>
+        <w:rPr>
+          <w:rFonts w:ascii="NewBaskerville-Roman" w:hAnsi="NewBaskerville-Roman" w:cs="NewBaskerville-Roman"/>
+          <w:color w:val="FF0000"/>
+          <w:sz w:val="20"/>
+          <w:szCs w:val="20"/>
+        </w:rPr>
+        <w:t xml:space="preserve">, </w:t>
+      </w:r>
+      <w:r>
+        <w:rPr>
+          <w:rFonts w:ascii="Courier" w:hAnsi="Courier" w:cs="Courier"/>
+          <w:color w:val="FF0000"/>
+          <w:sz w:val="19"/>
+          <w:szCs w:val="19"/>
+        </w:rPr>
+        <w:t>right</w:t>
+      </w:r>
+      <w:r>
+        <w:rPr>
+          <w:rFonts w:ascii="NewBaskerville-Roman" w:hAnsi="NewBaskerville-Roman" w:cs="NewBaskerville-Roman"/>
+          <w:color w:val="FF0000"/>
+          <w:sz w:val="20"/>
+          <w:szCs w:val="20"/>
+        </w:rPr>
+        <w:t xml:space="preserve">, </w:t>
+      </w:r>
+      <w:r>
+        <w:rPr>
+          <w:rFonts w:ascii="Courier" w:hAnsi="Courier" w:cs="Courier"/>
+          <w:color w:val="FF0000"/>
+          <w:sz w:val="19"/>
+          <w:szCs w:val="19"/>
+        </w:rPr>
+        <w:t>bottom</w:t>
+      </w:r>
+      <w:r>
+        <w:rPr>
+          <w:rFonts w:ascii="NewBaskerville-Roman" w:hAnsi="NewBaskerville-Roman" w:cs="NewBaskerville-Roman"/>
+          <w:color w:val="FF0000"/>
+          <w:sz w:val="20"/>
+          <w:szCs w:val="20"/>
+        </w:rPr>
+        <w:t xml:space="preserve">, and </w:t>
+      </w:r>
+      <w:r>
+        <w:rPr>
+          <w:rFonts w:ascii="Courier" w:hAnsi="Courier" w:cs="Courier"/>
+          <w:color w:val="FF0000"/>
+          <w:sz w:val="19"/>
+          <w:szCs w:val="19"/>
+        </w:rPr>
+        <w:t>left</w:t>
+      </w:r>
+      <w:r>
+        <w:rPr>
+          <w:rFonts w:ascii="NewBaskerville-Roman" w:hAnsi="NewBaskerville-Roman" w:cs="NewBaskerville-Roman"/>
+          <w:color w:val="262626"/>
+          <w:sz w:val="20"/>
+          <w:szCs w:val="20"/>
+        </w:rPr>
+        <w:t xml:space="preserve">. The values you </w:t>
+      </w:r>
+      <w:r>
+        <w:rPr>
+          <w:rFonts w:ascii="NewBaskerville-Roman" w:hAnsi="NewBaskerville-Roman" w:cs="NewBaskerville-Roman"/>
+          <w:color w:val="262626"/>
+          <w:sz w:val="20"/>
+          <w:szCs w:val="20"/>
+        </w:rPr>
+        <w:t>assign to these properties</w:t>
+      </w:r>
+      <w:r>
+        <w:rPr>
+          <w:rFonts w:ascii="NewBaskerville-Roman" w:hAnsi="NewBaskerville-Roman" w:cs="NewBaskerville-Roman"/>
+          <w:color w:val="FF0000"/>
+          <w:sz w:val="20"/>
+          <w:szCs w:val="20"/>
+        </w:rPr>
+        <w:t xml:space="preserve"> specify how far the fixed e</w:t>
+      </w:r>
+      <w:r>
+        <w:rPr>
+          <w:rFonts w:ascii="NewBaskerville-Roman" w:hAnsi="NewBaskerville-Roman" w:cs="NewBaskerville-Roman"/>
+          <w:color w:val="FF0000"/>
+          <w:sz w:val="20"/>
+          <w:szCs w:val="20"/>
+        </w:rPr>
+        <w:t xml:space="preserve">lement should be from each edge </w:t>
+      </w:r>
+      <w:r>
+        <w:rPr>
+          <w:rFonts w:ascii="NewBaskerville-Roman" w:hAnsi="NewBaskerville-Roman" w:cs="NewBaskerville-Roman"/>
+          <w:color w:val="FF0000"/>
+          <w:sz w:val="20"/>
+          <w:szCs w:val="20"/>
+        </w:rPr>
+        <w:t>of the browser viewport.</w:t>
+      </w:r>
+      <w:r>
+        <w:rPr>
+          <w:rFonts w:ascii="NewBaskerville-Roman" w:hAnsi="NewBaskerville-Roman" w:cs="NewBaskerville-Roman"/>
+          <w:color w:val="262626"/>
+          <w:sz w:val="20"/>
+          <w:szCs w:val="20"/>
+        </w:rPr>
+        <w:t xml:space="preserve"> </w:t>
+      </w:r>
+    </w:p>
+    <w:p>
+      <w:pPr>
+        <w:autoSpaceDE w:val="0"/>
+        <w:autoSpaceDN w:val="0"/>
+        <w:adjustRightInd w:val="0"/>
+        <w:spacing w:after="0" w:line="240" w:lineRule="auto"/>
+        <w:rPr>
+          <w:rFonts w:ascii="NewBaskerville-Roman" w:hAnsi="NewBaskerville-Roman" w:cs="NewBaskerville-Roman"/>
+          <w:color w:val="262626"/>
+          <w:sz w:val="20"/>
+          <w:szCs w:val="20"/>
+        </w:rPr>
+      </w:pPr>
+    </w:p>
+    <w:p>
+      <w:pPr>
+        <w:rPr>
+          <w:b/>
+        </w:rPr>
+      </w:pPr>
+      <w:r>
+        <w:rPr>
+          <w:rFonts w:ascii="FranklinGothic-DemiItal" w:hAnsi="FranklinGothic-DemiItal" w:cs="FranklinGothic-DemiItal"/>
+          <w:b/>
+          <w:color w:val="476B86"/>
+          <w:sz w:val="21"/>
+          <w:szCs w:val="21"/>
+        </w:rPr>
+        <w:t>Controlling the size of positioned elements</w:t>
+      </w:r>
+    </w:p>
+    <w:p>
+      <w:pPr>
+        <w:autoSpaceDE w:val="0"/>
+        <w:autoSpaceDN w:val="0"/>
+        <w:adjustRightInd w:val="0"/>
+        <w:spacing w:after="0" w:line="240" w:lineRule="auto"/>
+        <w:rPr>
+          <w:rFonts w:ascii="NewBaskerville-Roman" w:hAnsi="NewBaskerville-Roman" w:cs="NewBaskerville-Roman"/>
+          <w:color w:val="262626"/>
+          <w:sz w:val="20"/>
+          <w:szCs w:val="20"/>
+        </w:rPr>
+      </w:pPr>
+      <w:r>
+        <w:rPr>
+          <w:rFonts w:ascii="NewBaskerville-Roman" w:hAnsi="NewBaskerville-Roman" w:cs="NewBaskerville-Roman"/>
+          <w:color w:val="262626"/>
+          <w:sz w:val="20"/>
+          <w:szCs w:val="20"/>
+        </w:rPr>
+        <w:t>When positioning an element, you’re not required to spe</w:t>
+      </w:r>
+      <w:r>
+        <w:rPr>
+          <w:rFonts w:ascii="NewBaskerville-Roman" w:hAnsi="NewBaskerville-Roman" w:cs="NewBaskerville-Roman"/>
+          <w:color w:val="262626"/>
+          <w:sz w:val="20"/>
+          <w:szCs w:val="20"/>
+        </w:rPr>
+        <w:t xml:space="preserve">cify values for all four sides. </w:t>
+      </w:r>
+      <w:r>
+        <w:rPr>
+          <w:rFonts w:ascii="NewBaskerville-Roman" w:hAnsi="NewBaskerville-Roman" w:cs="NewBaskerville-Roman"/>
+          <w:color w:val="262626"/>
+          <w:sz w:val="20"/>
+          <w:szCs w:val="20"/>
+        </w:rPr>
+        <w:t xml:space="preserve">You can specify only the sides you need and then use </w:t>
+      </w:r>
+      <w:r>
+        <w:rPr>
+          <w:rFonts w:ascii="Courier" w:hAnsi="Courier" w:cs="Courier"/>
+          <w:color w:val="262626"/>
+          <w:sz w:val="19"/>
+          <w:szCs w:val="19"/>
+        </w:rPr>
+        <w:t xml:space="preserve">width </w:t>
+      </w:r>
+      <w:r>
+        <w:rPr>
+          <w:rFonts w:ascii="NewBaskerville-Roman" w:hAnsi="NewBaskerville-Roman" w:cs="NewBaskerville-Roman"/>
+          <w:color w:val="262626"/>
+          <w:sz w:val="20"/>
+          <w:szCs w:val="20"/>
+        </w:rPr>
+        <w:t xml:space="preserve">and/or </w:t>
+      </w:r>
+      <w:r>
+        <w:rPr>
+          <w:rFonts w:ascii="Courier" w:hAnsi="Courier" w:cs="Courier"/>
+          <w:color w:val="262626"/>
+          <w:sz w:val="19"/>
+          <w:szCs w:val="19"/>
+        </w:rPr>
+        <w:t xml:space="preserve">height </w:t>
+      </w:r>
+      <w:r>
+        <w:rPr>
+          <w:rFonts w:ascii="NewBaskerville-Roman" w:hAnsi="NewBaskerville-Roman" w:cs="NewBaskerville-Roman"/>
+          <w:color w:val="262626"/>
+          <w:sz w:val="20"/>
+          <w:szCs w:val="20"/>
+        </w:rPr>
+        <w:t xml:space="preserve">to help </w:t>
+      </w:r>
+      <w:r>
+        <w:rPr>
+          <w:rFonts w:ascii="NewBaskerville-Roman" w:hAnsi="NewBaskerville-Roman" w:cs="NewBaskerville-Roman"/>
+          <w:color w:val="262626"/>
+          <w:sz w:val="20"/>
+          <w:szCs w:val="20"/>
+        </w:rPr>
+        <w:t xml:space="preserve">determine its size. You can also allow the element to be </w:t>
+      </w:r>
+      <w:r>
+        <w:rPr>
+          <w:rFonts w:ascii="NewBaskerville-Roman" w:hAnsi="NewBaskerville-Roman" w:cs="NewBaskerville-Roman"/>
+          <w:color w:val="262626"/>
+          <w:sz w:val="20"/>
+          <w:szCs w:val="20"/>
+        </w:rPr>
+        <w:t xml:space="preserve">sized naturally. </w:t>
+      </w:r>
+    </w:p>
+    <w:p>
+      <w:pPr>
+        <w:autoSpaceDE w:val="0"/>
+        <w:autoSpaceDN w:val="0"/>
+        <w:adjustRightInd w:val="0"/>
+        <w:spacing w:after="0" w:line="240" w:lineRule="auto"/>
+        <w:rPr>
+          <w:rFonts w:ascii="NewBaskerville-Roman" w:hAnsi="NewBaskerville-Roman" w:cs="NewBaskerville-Roman"/>
+          <w:color w:val="262626"/>
+          <w:sz w:val="20"/>
+          <w:szCs w:val="20"/>
+        </w:rPr>
+      </w:pPr>
+    </w:p>
+    <w:p>
+      <w:pPr>
+        <w:pStyle w:val="Heading2"/>
+        <w:rPr>
+          <w:b/>
+        </w:rPr>
+      </w:pPr>
+      <w:r>
+        <w:rPr>
+          <w:b/>
+        </w:rPr>
+        <w:t>Absolute positioning</w:t>
+      </w:r>
+    </w:p>
+    <w:p>
+      <w:pPr>
+        <w:tabs>
+          <w:tab w:val="left" w:pos="7663"/>
+        </w:tabs>
+        <w:autoSpaceDE w:val="0"/>
+        <w:autoSpaceDN w:val="0"/>
+        <w:adjustRightInd w:val="0"/>
+        <w:spacing w:after="0" w:line="240" w:lineRule="auto"/>
+        <w:rPr>
+          <w:rFonts w:ascii="NewBaskerville-Roman" w:hAnsi="NewBaskerville-Roman" w:cs="NewBaskerville-Roman"/>
+          <w:color w:val="262626"/>
+          <w:sz w:val="20"/>
+          <w:szCs w:val="20"/>
+        </w:rPr>
+      </w:pPr>
+      <w:r>
+        <w:rPr>
+          <w:rFonts w:ascii="NewBaskerville-Roman" w:hAnsi="NewBaskerville-Roman" w:cs="NewBaskerville-Roman"/>
+          <w:color w:val="262626"/>
+          <w:sz w:val="20"/>
+          <w:szCs w:val="20"/>
+        </w:rPr>
+        <w:t>Absolute positioning works the same way, exce</w:t>
+      </w:r>
+      <w:r>
+        <w:rPr>
+          <w:rFonts w:ascii="NewBaskerville-Roman" w:hAnsi="NewBaskerville-Roman" w:cs="NewBaskerville-Roman"/>
+          <w:color w:val="262626"/>
+          <w:sz w:val="20"/>
+          <w:szCs w:val="20"/>
+        </w:rPr>
+        <w:t xml:space="preserve">pt it has a different containing </w:t>
+      </w:r>
+      <w:r>
+        <w:rPr>
+          <w:rFonts w:ascii="NewBaskerville-Roman" w:hAnsi="NewBaskerville-Roman" w:cs="NewBaskerville-Roman"/>
+          <w:color w:val="262626"/>
+          <w:sz w:val="20"/>
+          <w:szCs w:val="20"/>
+        </w:rPr>
+        <w:t>block</w:t>
+      </w:r>
+      <w:r>
+        <w:rPr>
+          <w:rFonts w:ascii="NewBaskerville-Roman" w:hAnsi="NewBaskerville-Roman" w:cs="NewBaskerville-Roman"/>
+          <w:color w:val="262626"/>
+          <w:sz w:val="20"/>
+          <w:szCs w:val="20"/>
+          <w:highlight w:val="yellow"/>
+        </w:rPr>
+        <w:t>. Instead of its position being based on the viewpor</w:t>
+      </w:r>
+      <w:r>
+        <w:rPr>
+          <w:rFonts w:ascii="NewBaskerville-Roman" w:hAnsi="NewBaskerville-Roman" w:cs="NewBaskerville-Roman"/>
+          <w:color w:val="262626"/>
+          <w:sz w:val="20"/>
+          <w:szCs w:val="20"/>
+          <w:highlight w:val="yellow"/>
+        </w:rPr>
+        <w:t xml:space="preserve">t, its position is based on the </w:t>
+      </w:r>
+      <w:r>
+        <w:rPr>
+          <w:rFonts w:ascii="NewBaskerville-Roman" w:hAnsi="NewBaskerville-Roman" w:cs="NewBaskerville-Roman"/>
+          <w:color w:val="262626"/>
+          <w:sz w:val="20"/>
+          <w:szCs w:val="20"/>
+          <w:highlight w:val="yellow"/>
+        </w:rPr>
+        <w:t>closest positioned ancestor element</w:t>
+      </w:r>
+      <w:r>
+        <w:rPr>
+          <w:rFonts w:ascii="NewBaskerville-Roman" w:hAnsi="NewBaskerville-Roman" w:cs="NewBaskerville-Roman"/>
+          <w:color w:val="262626"/>
+          <w:sz w:val="20"/>
+          <w:szCs w:val="20"/>
+        </w:rPr>
+        <w:t xml:space="preserve">. As with a fixed element, the properties </w:t>
+      </w:r>
+      <w:r>
+        <w:rPr>
+          <w:rFonts w:ascii="Courier" w:hAnsi="Courier" w:cs="Courier"/>
+          <w:color w:val="262626"/>
+          <w:sz w:val="19"/>
+          <w:szCs w:val="19"/>
+        </w:rPr>
+        <w:t>top</w:t>
+      </w:r>
+      <w:r>
+        <w:rPr>
+          <w:rFonts w:ascii="NewBaskerville-Roman" w:hAnsi="NewBaskerville-Roman" w:cs="NewBaskerville-Roman"/>
+          <w:color w:val="262626"/>
+          <w:sz w:val="20"/>
+          <w:szCs w:val="20"/>
+        </w:rPr>
+        <w:t xml:space="preserve">, </w:t>
+      </w:r>
+      <w:r>
+        <w:rPr>
+          <w:rFonts w:ascii="Courier" w:hAnsi="Courier" w:cs="Courier"/>
+          <w:color w:val="262626"/>
+          <w:sz w:val="19"/>
+          <w:szCs w:val="19"/>
+        </w:rPr>
+        <w:t>right</w:t>
+      </w:r>
+      <w:r>
+        <w:rPr>
+          <w:rFonts w:ascii="NewBaskerville-Roman" w:hAnsi="NewBaskerville-Roman" w:cs="NewBaskerville-Roman"/>
+          <w:color w:val="262626"/>
+          <w:sz w:val="20"/>
+          <w:szCs w:val="20"/>
+        </w:rPr>
+        <w:t xml:space="preserve">, </w:t>
+      </w:r>
+      <w:r>
+        <w:rPr>
+          <w:rFonts w:ascii="Courier" w:hAnsi="Courier" w:cs="Courier"/>
+          <w:color w:val="262626"/>
+          <w:sz w:val="19"/>
+          <w:szCs w:val="19"/>
+        </w:rPr>
+        <w:t>bottom</w:t>
+      </w:r>
+      <w:r>
+        <w:rPr>
+          <w:rFonts w:ascii="NewBaskerville-Roman" w:hAnsi="NewBaskerville-Roman" w:cs="NewBaskerville-Roman"/>
+          <w:color w:val="262626"/>
+          <w:sz w:val="20"/>
+          <w:szCs w:val="20"/>
+        </w:rPr>
+        <w:t xml:space="preserve">, and </w:t>
+      </w:r>
+      <w:r>
+        <w:rPr>
+          <w:rFonts w:ascii="Courier" w:hAnsi="Courier" w:cs="Courier"/>
+          <w:color w:val="262626"/>
+          <w:sz w:val="19"/>
+          <w:szCs w:val="19"/>
+        </w:rPr>
+        <w:t xml:space="preserve">left </w:t>
+      </w:r>
+      <w:r>
+        <w:rPr>
+          <w:rFonts w:ascii="NewBaskerville-Roman" w:hAnsi="NewBaskerville-Roman" w:cs="NewBaskerville-Roman"/>
+          <w:color w:val="262626"/>
+          <w:sz w:val="20"/>
+          <w:szCs w:val="20"/>
+        </w:rPr>
+        <w:t xml:space="preserve">place the edges of the </w:t>
+      </w:r>
+      <w:r>
+        <w:rPr>
+          <w:rFonts w:ascii="NewBaskerville-Roman" w:hAnsi="NewBaskerville-Roman" w:cs="NewBaskerville-Roman"/>
+          <w:color w:val="FF0000"/>
+          <w:sz w:val="20"/>
+          <w:szCs w:val="20"/>
+        </w:rPr>
+        <w:t>element within its containing block</w:t>
+      </w:r>
+      <w:r>
+        <w:rPr>
+          <w:rFonts w:ascii="NewBaskerville-Roman" w:hAnsi="NewBaskerville-Roman" w:cs="NewBaskerville-Roman"/>
+          <w:color w:val="262626"/>
+          <w:sz w:val="20"/>
+          <w:szCs w:val="20"/>
+        </w:rPr>
+        <w:t>.</w:t>
+      </w:r>
+    </w:p>
+    <w:p>
+      <w:pPr>
+        <w:autoSpaceDE w:val="0"/>
+        <w:autoSpaceDN w:val="0"/>
+        <w:adjustRightInd w:val="0"/>
+        <w:spacing w:after="0" w:line="240" w:lineRule="auto"/>
+        <w:rPr>
+          <w:rFonts w:ascii="NewBaskerville-Roman" w:hAnsi="NewBaskerville-Roman" w:cs="NewBaskerville-Roman"/>
+          <w:color w:val="262626"/>
+          <w:sz w:val="20"/>
+          <w:szCs w:val="20"/>
+        </w:rPr>
+      </w:pPr>
+      <w:r>
+        <w:rPr>
+          <w:rFonts w:ascii="FranklinGothic-Demi" w:hAnsi="FranklinGothic-Demi" w:cs="FranklinGothic-Demi"/>
+          <w:color w:val="476B86"/>
+          <w:sz w:val="20"/>
+          <w:szCs w:val="20"/>
+        </w:rPr>
+        <w:t xml:space="preserve">NOTE </w:t>
+      </w:r>
+      <w:r>
+        <w:rPr>
+          <w:rFonts w:ascii="NewBaskerville-Roman" w:hAnsi="NewBaskerville-Roman" w:cs="NewBaskerville-Roman"/>
+          <w:color w:val="262626"/>
+          <w:sz w:val="20"/>
+          <w:szCs w:val="20"/>
+        </w:rPr>
+        <w:t xml:space="preserve">If none of the element’s ancestors are </w:t>
+      </w:r>
+      <w:r>
+        <w:rPr>
+          <w:rFonts w:ascii="NewBaskerville-Roman" w:hAnsi="NewBaskerville-Roman" w:cs="NewBaskerville-Roman"/>
+          <w:color w:val="262626"/>
+          <w:sz w:val="20"/>
+          <w:szCs w:val="20"/>
+        </w:rPr>
+        <w:t xml:space="preserve">positioned, then the absolutely </w:t>
+      </w:r>
+      <w:r>
+        <w:rPr>
+          <w:rFonts w:ascii="NewBaskerville-Roman" w:hAnsi="NewBaskerville-Roman" w:cs="NewBaskerville-Roman"/>
+          <w:color w:val="262626"/>
+          <w:sz w:val="20"/>
+          <w:szCs w:val="20"/>
+        </w:rPr>
+        <w:t xml:space="preserve">positioned element will be positioned based on something called the </w:t>
+      </w:r>
+      <w:r>
+        <w:rPr>
+          <w:rFonts w:ascii="NewBaskerville-Italic" w:hAnsi="NewBaskerville-Italic" w:cs="NewBaskerville-Italic"/>
+          <w:i/>
+          <w:iCs/>
+          <w:color w:val="262626"/>
+          <w:sz w:val="20"/>
+          <w:szCs w:val="20"/>
+        </w:rPr>
+        <w:t>initial</w:t>
+      </w:r>
+      <w:r>
+        <w:rPr>
+          <w:rFonts w:ascii="NewBaskerville-Roman" w:hAnsi="NewBaskerville-Roman" w:cs="NewBaskerville-Roman"/>
+          <w:color w:val="262626"/>
+          <w:sz w:val="20"/>
+          <w:szCs w:val="20"/>
+        </w:rPr>
+        <w:t xml:space="preserve"> </w:t>
+      </w:r>
+      <w:r>
+        <w:rPr>
+          <w:rFonts w:ascii="NewBaskerville-Italic" w:hAnsi="NewBaskerville-Italic" w:cs="NewBaskerville-Italic"/>
+          <w:i/>
+          <w:iCs/>
+          <w:color w:val="262626"/>
+          <w:sz w:val="20"/>
+          <w:szCs w:val="20"/>
+        </w:rPr>
+        <w:t>containing block</w:t>
+      </w:r>
+      <w:r>
+        <w:rPr>
+          <w:rFonts w:ascii="NewBaskerville-Roman" w:hAnsi="NewBaskerville-Roman" w:cs="NewBaskerville-Roman"/>
+          <w:color w:val="262626"/>
+          <w:sz w:val="20"/>
+          <w:szCs w:val="20"/>
+        </w:rPr>
+        <w:t>. This is an area with dimens</w:t>
+      </w:r>
+      <w:r>
+        <w:rPr>
+          <w:rFonts w:ascii="NewBaskerville-Roman" w:hAnsi="NewBaskerville-Roman" w:cs="NewBaskerville-Roman"/>
+          <w:color w:val="262626"/>
+          <w:sz w:val="20"/>
+          <w:szCs w:val="20"/>
+        </w:rPr>
+        <w:t>ions equal to the viewport size;</w:t>
+      </w:r>
       <w:bookmarkStart w:id="69" w:name="_GoBack"/>
       <w:bookmarkEnd w:id="69"/>
-      <w:r>
-        <w:rPr>
-          <w:rFonts w:ascii="NewBaskerville-Roman" w:hAnsi="NewBaskerville-Roman" w:cs="NewBaskerville-Roman"/>
-          <w:color w:val="262626"/>
-          <w:sz w:val="20"/>
-          <w:szCs w:val="20"/>
-        </w:rPr>
-        <w:t>container.</w:t>
-      </w:r>
+    </w:p>
+    <w:p>
+      <w:pPr>
+        <w:autoSpaceDE w:val="0"/>
+        <w:autoSpaceDN w:val="0"/>
+        <w:adjustRightInd w:val="0"/>
+        <w:spacing w:after="0" w:line="240" w:lineRule="auto"/>
+        <w:rPr>
+          <w:rFonts w:ascii="NewBaskerville-Roman" w:hAnsi="NewBaskerville-Roman" w:cs="NewBaskerville-Roman"/>
+          <w:color w:val="262626"/>
+          <w:sz w:val="20"/>
+          <w:szCs w:val="20"/>
+        </w:rPr>
+      </w:pPr>
     </w:p>
     <w:sectPr>
       <w:pgSz w:w="12240" w:h="15840"/>
@@ -32244,7 +33222,7 @@
 </file>
 
 <file path=customXml/itemProps1.xml><?xml version="1.0" encoding="utf-8"?>
-<ds:datastoreItem xmlns:ds="http://schemas.openxmlformats.org/officeDocument/2006/customXml" ds:itemID="{AEBEFD73-C663-4D89-81A9-F453C56942A3}">
+<ds:datastoreItem xmlns:ds="http://schemas.openxmlformats.org/officeDocument/2006/customXml" ds:itemID="{6CE89E43-C408-4D71-ADA4-10D9DD2E34A9}">
   <ds:schemaRefs>
     <ds:schemaRef ds:uri="http://schemas.openxmlformats.org/officeDocument/2006/bibliography"/>
   </ds:schemaRefs>

</xml_diff>